<commit_message>
Final Project Draft Outline
</commit_message>
<xml_diff>
--- a/Week 5/annand_final_project_outline_draft.docx
+++ b/Week 5/annand_final_project_outline_draft.docx
@@ -2,7 +2,1098 @@
 <file path=word/document.xml><?xml version="1.0" encoding="utf-8"?>
 <w:document xmlns:wpc="http://schemas.microsoft.com/office/word/2010/wordprocessingCanvas" xmlns:cx="http://schemas.microsoft.com/office/drawing/2014/chartex" xmlns:cx1="http://schemas.microsoft.com/office/drawing/2015/9/8/chartex" xmlns:cx2="http://schemas.microsoft.com/office/drawing/2015/10/21/chartex" xmlns:cx3="http://schemas.microsoft.com/office/drawing/2016/5/9/chartex" xmlns:cx4="http://schemas.microsoft.com/office/drawing/2016/5/10/chartex" xmlns:cx5="http://schemas.microsoft.com/office/drawing/2016/5/11/chartex" xmlns:cx6="http://schemas.microsoft.com/office/drawing/2016/5/12/chartex" xmlns:cx7="http://schemas.microsoft.com/office/drawing/2016/5/13/chartex" xmlns:cx8="http://schemas.microsoft.com/office/drawing/2016/5/14/chartex" xmlns:mc="http://schemas.openxmlformats.org/markup-compatibility/2006" xmlns:aink="http://schemas.microsoft.com/office/drawing/2016/ink" xmlns:am3d="http://schemas.microsoft.com/office/drawing/2017/model3d" xmlns:o="urn:schemas-microsoft-com:office:office" xmlns:oel="http://schemas.microsoft.com/office/2019/extlst" xmlns:r="http://schemas.openxmlformats.org/officeDocument/2006/relationships" xmlns:m="http://schemas.openxmlformats.org/officeDocument/2006/math" xmlns:v="urn:schemas-microsoft-com:vml" xmlns:wp14="http://schemas.microsoft.com/office/word/2010/wordprocessingDrawing" xmlns:wp="http://schemas.openxmlformats.org/drawingml/2006/wordprocessingDrawing" xmlns:w10="urn:schemas-microsoft-com:office:word" xmlns:w="http://schemas.openxmlformats.org/wordprocessingml/2006/main" xmlns:w14="http://schemas.microsoft.com/office/word/2010/wordml" xmlns:w15="http://schemas.microsoft.com/office/word/2012/wordml" xmlns:w16cex="http://schemas.microsoft.com/office/word/2018/wordml/cex" xmlns:w16cid="http://schemas.microsoft.com/office/word/2016/wordml/cid" xmlns:w16="http://schemas.microsoft.com/office/word/2018/wordml" xmlns:w16sdtdh="http://schemas.microsoft.com/office/word/2020/wordml/sdtdatahash" xmlns:w16se="http://schemas.microsoft.com/office/word/2015/wordml/symex" xmlns:wpg="http://schemas.microsoft.com/office/word/2010/wordprocessingGroup" xmlns:wpi="http://schemas.microsoft.com/office/word/2010/wordprocessingInk" xmlns:wne="http://schemas.microsoft.com/office/word/2006/wordml" xmlns:wps="http://schemas.microsoft.com/office/word/2010/wordprocessingShape" mc:Ignorable="w14 w15 w16se w16cid w16 w16cex w16sdtdh wp14">
   <w:body>
-    <w:p/>
+    <w:p>
+      <w:pPr>
+        <w:pStyle w:val="ListParagraph"/>
+        <w:numPr>
+          <w:ilvl w:val="0"/>
+          <w:numId w:val="1"/>
+        </w:numPr>
+        <w:spacing w:line="480" w:lineRule="auto"/>
+        <w:rPr>
+          <w:rFonts w:ascii="Times New Roman" w:hAnsi="Times New Roman" w:cs="Times New Roman"/>
+          <w:sz w:val="24"/>
+          <w:szCs w:val="24"/>
+        </w:rPr>
+      </w:pPr>
+      <w:r>
+        <w:rPr>
+          <w:rFonts w:ascii="Times New Roman" w:hAnsi="Times New Roman" w:cs="Times New Roman"/>
+          <w:b/>
+          <w:bCs/>
+          <w:sz w:val="24"/>
+          <w:szCs w:val="24"/>
+        </w:rPr>
+        <w:t>Quantitative Response Problem</w:t>
+      </w:r>
+      <w:r>
+        <w:rPr>
+          <w:rFonts w:ascii="Times New Roman" w:hAnsi="Times New Roman" w:cs="Times New Roman"/>
+          <w:sz w:val="24"/>
+          <w:szCs w:val="24"/>
+        </w:rPr>
+        <w:t xml:space="preserve">: </w:t>
+      </w:r>
+      <w:r>
+        <w:rPr>
+          <w:rFonts w:ascii="Times New Roman" w:hAnsi="Times New Roman" w:cs="Times New Roman"/>
+          <w:sz w:val="24"/>
+          <w:szCs w:val="24"/>
+        </w:rPr>
+        <w:t>the following methods will be used to solve the quantitative response problem. Each method will be described step-by-step, including a discussion of any plots used to determine information vital to the development of the model such as outliers, tuning parameters, or number of components. Following the detailed explanation of each method, a conclusion will be made about the efficacy of each model relative to the group of models based on the test errors. If needed, nonlinear modeling will be investigated.</w:t>
+      </w:r>
+    </w:p>
+    <w:p>
+      <w:pPr>
+        <w:pStyle w:val="ListParagraph"/>
+        <w:numPr>
+          <w:ilvl w:val="1"/>
+          <w:numId w:val="1"/>
+        </w:numPr>
+        <w:spacing w:line="480" w:lineRule="auto"/>
+        <w:rPr>
+          <w:rFonts w:ascii="Times New Roman" w:hAnsi="Times New Roman" w:cs="Times New Roman"/>
+          <w:sz w:val="24"/>
+          <w:szCs w:val="24"/>
+        </w:rPr>
+      </w:pPr>
+      <w:r>
+        <w:rPr>
+          <w:rFonts w:ascii="Times New Roman" w:hAnsi="Times New Roman" w:cs="Times New Roman"/>
+          <w:sz w:val="24"/>
+          <w:szCs w:val="24"/>
+        </w:rPr>
+        <w:t>Least Squares Regression</w:t>
+      </w:r>
+    </w:p>
+    <w:p>
+      <w:pPr>
+        <w:pStyle w:val="ListParagraph"/>
+        <w:numPr>
+          <w:ilvl w:val="2"/>
+          <w:numId w:val="1"/>
+        </w:numPr>
+        <w:spacing w:line="480" w:lineRule="auto"/>
+        <w:rPr>
+          <w:rFonts w:ascii="Times New Roman" w:hAnsi="Times New Roman" w:cs="Times New Roman"/>
+          <w:sz w:val="24"/>
+          <w:szCs w:val="24"/>
+        </w:rPr>
+      </w:pPr>
+      <w:r>
+        <w:rPr>
+          <w:rFonts w:ascii="Times New Roman" w:hAnsi="Times New Roman" w:cs="Times New Roman"/>
+          <w:sz w:val="24"/>
+          <w:szCs w:val="24"/>
+        </w:rPr>
+        <w:t>Check correlations between variables</w:t>
+      </w:r>
+    </w:p>
+    <w:p>
+      <w:pPr>
+        <w:pStyle w:val="ListParagraph"/>
+        <w:numPr>
+          <w:ilvl w:val="2"/>
+          <w:numId w:val="1"/>
+        </w:numPr>
+        <w:spacing w:line="480" w:lineRule="auto"/>
+        <w:rPr>
+          <w:rFonts w:ascii="Times New Roman" w:hAnsi="Times New Roman" w:cs="Times New Roman"/>
+          <w:sz w:val="24"/>
+          <w:szCs w:val="24"/>
+        </w:rPr>
+      </w:pPr>
+      <w:r>
+        <w:rPr>
+          <w:rFonts w:ascii="Times New Roman" w:hAnsi="Times New Roman" w:cs="Times New Roman"/>
+          <w:sz w:val="24"/>
+          <w:szCs w:val="24"/>
+        </w:rPr>
+        <w:t>Confirm conditions for linearity</w:t>
+      </w:r>
+    </w:p>
+    <w:p>
+      <w:pPr>
+        <w:pStyle w:val="ListParagraph"/>
+        <w:numPr>
+          <w:ilvl w:val="2"/>
+          <w:numId w:val="1"/>
+        </w:numPr>
+        <w:spacing w:line="480" w:lineRule="auto"/>
+        <w:rPr>
+          <w:rFonts w:ascii="Times New Roman" w:hAnsi="Times New Roman" w:cs="Times New Roman"/>
+          <w:sz w:val="24"/>
+          <w:szCs w:val="24"/>
+        </w:rPr>
+      </w:pPr>
+      <w:r>
+        <w:rPr>
+          <w:rFonts w:ascii="Times New Roman" w:hAnsi="Times New Roman" w:cs="Times New Roman"/>
+          <w:sz w:val="24"/>
+          <w:szCs w:val="24"/>
+        </w:rPr>
+        <w:t>Multiple Linear Regression</w:t>
+      </w:r>
+    </w:p>
+    <w:p>
+      <w:pPr>
+        <w:pStyle w:val="ListParagraph"/>
+        <w:numPr>
+          <w:ilvl w:val="2"/>
+          <w:numId w:val="1"/>
+        </w:numPr>
+        <w:spacing w:line="480" w:lineRule="auto"/>
+        <w:rPr>
+          <w:rFonts w:ascii="Times New Roman" w:hAnsi="Times New Roman" w:cs="Times New Roman"/>
+          <w:sz w:val="24"/>
+          <w:szCs w:val="24"/>
+        </w:rPr>
+      </w:pPr>
+      <w:r>
+        <w:rPr>
+          <w:rFonts w:ascii="Times New Roman" w:hAnsi="Times New Roman" w:cs="Times New Roman"/>
+          <w:sz w:val="24"/>
+          <w:szCs w:val="24"/>
+        </w:rPr>
+        <w:t>Investigate residuals plot for outliers and curve shape</w:t>
+      </w:r>
+    </w:p>
+    <w:p>
+      <w:pPr>
+        <w:pStyle w:val="ListParagraph"/>
+        <w:numPr>
+          <w:ilvl w:val="2"/>
+          <w:numId w:val="1"/>
+        </w:numPr>
+        <w:spacing w:line="480" w:lineRule="auto"/>
+        <w:rPr>
+          <w:rFonts w:ascii="Times New Roman" w:hAnsi="Times New Roman" w:cs="Times New Roman"/>
+          <w:sz w:val="24"/>
+          <w:szCs w:val="24"/>
+        </w:rPr>
+      </w:pPr>
+      <w:r>
+        <w:rPr>
+          <w:rFonts w:ascii="Times New Roman" w:hAnsi="Times New Roman" w:cs="Times New Roman"/>
+          <w:sz w:val="24"/>
+          <w:szCs w:val="24"/>
+        </w:rPr>
+        <w:t>Checking for Collinearity</w:t>
+      </w:r>
+    </w:p>
+    <w:p>
+      <w:pPr>
+        <w:pStyle w:val="ListParagraph"/>
+        <w:numPr>
+          <w:ilvl w:val="2"/>
+          <w:numId w:val="1"/>
+        </w:numPr>
+        <w:spacing w:line="480" w:lineRule="auto"/>
+        <w:rPr>
+          <w:rFonts w:ascii="Times New Roman" w:hAnsi="Times New Roman" w:cs="Times New Roman"/>
+          <w:sz w:val="24"/>
+          <w:szCs w:val="24"/>
+        </w:rPr>
+      </w:pPr>
+      <w:r>
+        <w:rPr>
+          <w:rFonts w:ascii="Times New Roman" w:hAnsi="Times New Roman" w:cs="Times New Roman"/>
+          <w:sz w:val="24"/>
+          <w:szCs w:val="24"/>
+        </w:rPr>
+        <w:t>Modeling with transformations (if appropriate)</w:t>
+      </w:r>
+    </w:p>
+    <w:p>
+      <w:pPr>
+        <w:pStyle w:val="ListParagraph"/>
+        <w:numPr>
+          <w:ilvl w:val="2"/>
+          <w:numId w:val="1"/>
+        </w:numPr>
+        <w:spacing w:line="480" w:lineRule="auto"/>
+        <w:rPr>
+          <w:rFonts w:ascii="Times New Roman" w:hAnsi="Times New Roman" w:cs="Times New Roman"/>
+          <w:sz w:val="24"/>
+          <w:szCs w:val="24"/>
+        </w:rPr>
+      </w:pPr>
+      <w:r>
+        <w:rPr>
+          <w:rFonts w:ascii="Times New Roman" w:hAnsi="Times New Roman" w:cs="Times New Roman"/>
+          <w:sz w:val="24"/>
+          <w:szCs w:val="24"/>
+        </w:rPr>
+        <w:t>Calculation of test error</w:t>
+      </w:r>
+    </w:p>
+    <w:p>
+      <w:pPr>
+        <w:pStyle w:val="ListParagraph"/>
+        <w:numPr>
+          <w:ilvl w:val="1"/>
+          <w:numId w:val="1"/>
+        </w:numPr>
+        <w:spacing w:line="480" w:lineRule="auto"/>
+        <w:rPr>
+          <w:rFonts w:ascii="Times New Roman" w:hAnsi="Times New Roman" w:cs="Times New Roman"/>
+          <w:sz w:val="24"/>
+          <w:szCs w:val="24"/>
+        </w:rPr>
+      </w:pPr>
+      <w:r>
+        <w:rPr>
+          <w:rFonts w:ascii="Times New Roman" w:hAnsi="Times New Roman" w:cs="Times New Roman"/>
+          <w:sz w:val="24"/>
+          <w:szCs w:val="24"/>
+        </w:rPr>
+        <w:t>Ridge Regression</w:t>
+      </w:r>
+    </w:p>
+    <w:p>
+      <w:pPr>
+        <w:pStyle w:val="ListParagraph"/>
+        <w:numPr>
+          <w:ilvl w:val="2"/>
+          <w:numId w:val="1"/>
+        </w:numPr>
+        <w:spacing w:line="480" w:lineRule="auto"/>
+        <w:rPr>
+          <w:rFonts w:ascii="Times New Roman" w:hAnsi="Times New Roman" w:cs="Times New Roman"/>
+          <w:sz w:val="24"/>
+          <w:szCs w:val="24"/>
+        </w:rPr>
+      </w:pPr>
+      <w:r>
+        <w:rPr>
+          <w:rFonts w:ascii="Times New Roman" w:hAnsi="Times New Roman" w:cs="Times New Roman"/>
+          <w:sz w:val="24"/>
+          <w:szCs w:val="24"/>
+        </w:rPr>
+        <w:t>Train the ridge regression model</w:t>
+      </w:r>
+    </w:p>
+    <w:p>
+      <w:pPr>
+        <w:pStyle w:val="ListParagraph"/>
+        <w:numPr>
+          <w:ilvl w:val="2"/>
+          <w:numId w:val="1"/>
+        </w:numPr>
+        <w:spacing w:line="480" w:lineRule="auto"/>
+        <w:rPr>
+          <w:rFonts w:ascii="Times New Roman" w:hAnsi="Times New Roman" w:cs="Times New Roman"/>
+          <w:sz w:val="24"/>
+          <w:szCs w:val="24"/>
+        </w:rPr>
+      </w:pPr>
+      <w:r>
+        <w:rPr>
+          <w:rFonts w:ascii="Times New Roman" w:hAnsi="Times New Roman" w:cs="Times New Roman"/>
+          <w:sz w:val="24"/>
+          <w:szCs w:val="24"/>
+        </w:rPr>
+        <w:t>Use cross-validation to determine best tuning parameter</w:t>
+      </w:r>
+    </w:p>
+    <w:p>
+      <w:pPr>
+        <w:pStyle w:val="ListParagraph"/>
+        <w:numPr>
+          <w:ilvl w:val="2"/>
+          <w:numId w:val="1"/>
+        </w:numPr>
+        <w:spacing w:line="480" w:lineRule="auto"/>
+        <w:rPr>
+          <w:rFonts w:ascii="Times New Roman" w:hAnsi="Times New Roman" w:cs="Times New Roman"/>
+          <w:sz w:val="24"/>
+          <w:szCs w:val="24"/>
+        </w:rPr>
+      </w:pPr>
+      <w:r>
+        <w:rPr>
+          <w:rFonts w:ascii="Times New Roman" w:hAnsi="Times New Roman" w:cs="Times New Roman"/>
+          <w:sz w:val="24"/>
+          <w:szCs w:val="24"/>
+        </w:rPr>
+        <w:t>Calculate test error</w:t>
+      </w:r>
+    </w:p>
+    <w:p>
+      <w:pPr>
+        <w:pStyle w:val="ListParagraph"/>
+        <w:numPr>
+          <w:ilvl w:val="1"/>
+          <w:numId w:val="1"/>
+        </w:numPr>
+        <w:spacing w:line="480" w:lineRule="auto"/>
+        <w:rPr>
+          <w:rFonts w:ascii="Times New Roman" w:hAnsi="Times New Roman" w:cs="Times New Roman"/>
+          <w:sz w:val="24"/>
+          <w:szCs w:val="24"/>
+        </w:rPr>
+      </w:pPr>
+      <w:r>
+        <w:rPr>
+          <w:rFonts w:ascii="Times New Roman" w:hAnsi="Times New Roman" w:cs="Times New Roman"/>
+          <w:sz w:val="24"/>
+          <w:szCs w:val="24"/>
+        </w:rPr>
+        <w:t>The Lasso</w:t>
+      </w:r>
+    </w:p>
+    <w:p>
+      <w:pPr>
+        <w:pStyle w:val="ListParagraph"/>
+        <w:numPr>
+          <w:ilvl w:val="2"/>
+          <w:numId w:val="1"/>
+        </w:numPr>
+        <w:spacing w:line="480" w:lineRule="auto"/>
+        <w:rPr>
+          <w:rFonts w:ascii="Times New Roman" w:hAnsi="Times New Roman" w:cs="Times New Roman"/>
+          <w:sz w:val="24"/>
+          <w:szCs w:val="24"/>
+        </w:rPr>
+      </w:pPr>
+      <w:r>
+        <w:rPr>
+          <w:rFonts w:ascii="Times New Roman" w:hAnsi="Times New Roman" w:cs="Times New Roman"/>
+          <w:sz w:val="24"/>
+          <w:szCs w:val="24"/>
+        </w:rPr>
+        <w:t>Train the ridge regression model</w:t>
+      </w:r>
+    </w:p>
+    <w:p>
+      <w:pPr>
+        <w:pStyle w:val="ListParagraph"/>
+        <w:numPr>
+          <w:ilvl w:val="2"/>
+          <w:numId w:val="1"/>
+        </w:numPr>
+        <w:spacing w:line="480" w:lineRule="auto"/>
+        <w:rPr>
+          <w:rFonts w:ascii="Times New Roman" w:hAnsi="Times New Roman" w:cs="Times New Roman"/>
+          <w:sz w:val="24"/>
+          <w:szCs w:val="24"/>
+        </w:rPr>
+      </w:pPr>
+      <w:r>
+        <w:rPr>
+          <w:rFonts w:ascii="Times New Roman" w:hAnsi="Times New Roman" w:cs="Times New Roman"/>
+          <w:sz w:val="24"/>
+          <w:szCs w:val="24"/>
+        </w:rPr>
+        <w:t>Use cross-validation to determine best tuning parameter</w:t>
+      </w:r>
+    </w:p>
+    <w:p>
+      <w:pPr>
+        <w:pStyle w:val="ListParagraph"/>
+        <w:numPr>
+          <w:ilvl w:val="2"/>
+          <w:numId w:val="1"/>
+        </w:numPr>
+        <w:spacing w:line="480" w:lineRule="auto"/>
+        <w:rPr>
+          <w:rFonts w:ascii="Times New Roman" w:hAnsi="Times New Roman" w:cs="Times New Roman"/>
+          <w:sz w:val="24"/>
+          <w:szCs w:val="24"/>
+        </w:rPr>
+      </w:pPr>
+      <w:r>
+        <w:rPr>
+          <w:rFonts w:ascii="Times New Roman" w:hAnsi="Times New Roman" w:cs="Times New Roman"/>
+          <w:sz w:val="24"/>
+          <w:szCs w:val="24"/>
+        </w:rPr>
+        <w:t>Calculate test error</w:t>
+      </w:r>
+    </w:p>
+    <w:p>
+      <w:pPr>
+        <w:pStyle w:val="ListParagraph"/>
+        <w:numPr>
+          <w:ilvl w:val="1"/>
+          <w:numId w:val="1"/>
+        </w:numPr>
+        <w:spacing w:line="480" w:lineRule="auto"/>
+        <w:rPr>
+          <w:rFonts w:ascii="Times New Roman" w:hAnsi="Times New Roman" w:cs="Times New Roman"/>
+          <w:sz w:val="24"/>
+          <w:szCs w:val="24"/>
+        </w:rPr>
+      </w:pPr>
+      <w:r>
+        <w:rPr>
+          <w:rFonts w:ascii="Times New Roman" w:hAnsi="Times New Roman" w:cs="Times New Roman"/>
+          <w:sz w:val="24"/>
+          <w:szCs w:val="24"/>
+        </w:rPr>
+        <w:lastRenderedPageBreak/>
+        <w:t>Best Subset Selection</w:t>
+      </w:r>
+    </w:p>
+    <w:p>
+      <w:pPr>
+        <w:pStyle w:val="ListParagraph"/>
+        <w:numPr>
+          <w:ilvl w:val="2"/>
+          <w:numId w:val="1"/>
+        </w:numPr>
+        <w:spacing w:line="480" w:lineRule="auto"/>
+        <w:rPr>
+          <w:rFonts w:ascii="Times New Roman" w:hAnsi="Times New Roman" w:cs="Times New Roman"/>
+          <w:sz w:val="24"/>
+          <w:szCs w:val="24"/>
+        </w:rPr>
+      </w:pPr>
+      <w:r>
+        <w:rPr>
+          <w:rFonts w:ascii="Times New Roman" w:hAnsi="Times New Roman" w:cs="Times New Roman"/>
+          <w:sz w:val="24"/>
+          <w:szCs w:val="24"/>
+        </w:rPr>
+        <w:t>Use validation set or cross-validation approach to determine best subset of predictors for the model</w:t>
+      </w:r>
+    </w:p>
+    <w:p>
+      <w:pPr>
+        <w:pStyle w:val="ListParagraph"/>
+        <w:numPr>
+          <w:ilvl w:val="1"/>
+          <w:numId w:val="1"/>
+        </w:numPr>
+        <w:spacing w:line="480" w:lineRule="auto"/>
+        <w:rPr>
+          <w:rFonts w:ascii="Times New Roman" w:hAnsi="Times New Roman" w:cs="Times New Roman"/>
+          <w:sz w:val="24"/>
+          <w:szCs w:val="24"/>
+        </w:rPr>
+      </w:pPr>
+      <w:r>
+        <w:rPr>
+          <w:rFonts w:ascii="Times New Roman" w:hAnsi="Times New Roman" w:cs="Times New Roman"/>
+          <w:sz w:val="24"/>
+          <w:szCs w:val="24"/>
+        </w:rPr>
+        <w:t>Partial Least Squares</w:t>
+      </w:r>
+    </w:p>
+    <w:p>
+      <w:pPr>
+        <w:pStyle w:val="ListParagraph"/>
+        <w:numPr>
+          <w:ilvl w:val="2"/>
+          <w:numId w:val="1"/>
+        </w:numPr>
+        <w:spacing w:line="480" w:lineRule="auto"/>
+        <w:rPr>
+          <w:rFonts w:ascii="Times New Roman" w:hAnsi="Times New Roman" w:cs="Times New Roman"/>
+          <w:sz w:val="24"/>
+          <w:szCs w:val="24"/>
+        </w:rPr>
+      </w:pPr>
+      <w:r>
+        <w:rPr>
+          <w:rFonts w:ascii="Times New Roman" w:hAnsi="Times New Roman" w:cs="Times New Roman"/>
+          <w:sz w:val="24"/>
+          <w:szCs w:val="24"/>
+        </w:rPr>
+        <w:t>Train the model using cross-validation</w:t>
+      </w:r>
+    </w:p>
+    <w:p>
+      <w:pPr>
+        <w:pStyle w:val="ListParagraph"/>
+        <w:numPr>
+          <w:ilvl w:val="2"/>
+          <w:numId w:val="1"/>
+        </w:numPr>
+        <w:spacing w:line="480" w:lineRule="auto"/>
+        <w:rPr>
+          <w:rFonts w:ascii="Times New Roman" w:hAnsi="Times New Roman" w:cs="Times New Roman"/>
+          <w:sz w:val="24"/>
+          <w:szCs w:val="24"/>
+        </w:rPr>
+      </w:pPr>
+      <w:r>
+        <w:rPr>
+          <w:rFonts w:ascii="Times New Roman" w:hAnsi="Times New Roman" w:cs="Times New Roman"/>
+          <w:sz w:val="24"/>
+          <w:szCs w:val="24"/>
+        </w:rPr>
+        <w:t>Create validation plot to determine ideal number of components for model</w:t>
+      </w:r>
+    </w:p>
+    <w:p>
+      <w:pPr>
+        <w:pStyle w:val="ListParagraph"/>
+        <w:numPr>
+          <w:ilvl w:val="2"/>
+          <w:numId w:val="1"/>
+        </w:numPr>
+        <w:spacing w:line="480" w:lineRule="auto"/>
+        <w:rPr>
+          <w:rFonts w:ascii="Times New Roman" w:hAnsi="Times New Roman" w:cs="Times New Roman"/>
+          <w:sz w:val="24"/>
+          <w:szCs w:val="24"/>
+        </w:rPr>
+      </w:pPr>
+      <w:r>
+        <w:rPr>
+          <w:rFonts w:ascii="Times New Roman" w:hAnsi="Times New Roman" w:cs="Times New Roman"/>
+          <w:sz w:val="24"/>
+          <w:szCs w:val="24"/>
+        </w:rPr>
+        <w:t>Calculate test error</w:t>
+      </w:r>
+    </w:p>
+    <w:p>
+      <w:pPr>
+        <w:pStyle w:val="ListParagraph"/>
+        <w:numPr>
+          <w:ilvl w:val="0"/>
+          <w:numId w:val="1"/>
+        </w:numPr>
+        <w:spacing w:line="480" w:lineRule="auto"/>
+        <w:rPr>
+          <w:rFonts w:ascii="Times New Roman" w:hAnsi="Times New Roman" w:cs="Times New Roman"/>
+          <w:b/>
+          <w:bCs/>
+          <w:sz w:val="24"/>
+          <w:szCs w:val="24"/>
+        </w:rPr>
+      </w:pPr>
+      <w:r>
+        <w:rPr>
+          <w:rFonts w:ascii="Times New Roman" w:hAnsi="Times New Roman" w:cs="Times New Roman"/>
+          <w:b/>
+          <w:bCs/>
+          <w:sz w:val="24"/>
+          <w:szCs w:val="24"/>
+        </w:rPr>
+        <w:t>Qualitative Response Problem</w:t>
+      </w:r>
+      <w:r>
+        <w:rPr>
+          <w:rFonts w:ascii="Times New Roman" w:hAnsi="Times New Roman" w:cs="Times New Roman"/>
+          <w:sz w:val="24"/>
+          <w:szCs w:val="24"/>
+        </w:rPr>
+        <w:t>: similar to the quantitative problem, the following methods will be used to create a model that predicts the response. Each method will be discussed in detail regarding how the model was developed step-by-step. The accuracy of the models will be compared using the prediction error rates.</w:t>
+      </w:r>
+    </w:p>
+    <w:p>
+      <w:pPr>
+        <w:pStyle w:val="ListParagraph"/>
+        <w:numPr>
+          <w:ilvl w:val="1"/>
+          <w:numId w:val="1"/>
+        </w:numPr>
+        <w:spacing w:line="480" w:lineRule="auto"/>
+        <w:rPr>
+          <w:rFonts w:ascii="Times New Roman" w:hAnsi="Times New Roman" w:cs="Times New Roman"/>
+          <w:sz w:val="24"/>
+          <w:szCs w:val="24"/>
+        </w:rPr>
+      </w:pPr>
+      <w:r>
+        <w:rPr>
+          <w:rFonts w:ascii="Times New Roman" w:hAnsi="Times New Roman" w:cs="Times New Roman"/>
+          <w:sz w:val="24"/>
+          <w:szCs w:val="24"/>
+        </w:rPr>
+        <w:t>Logistic Regression</w:t>
+      </w:r>
+    </w:p>
+    <w:p>
+      <w:pPr>
+        <w:pStyle w:val="ListParagraph"/>
+        <w:numPr>
+          <w:ilvl w:val="2"/>
+          <w:numId w:val="1"/>
+        </w:numPr>
+        <w:spacing w:line="480" w:lineRule="auto"/>
+        <w:rPr>
+          <w:rFonts w:ascii="Times New Roman" w:hAnsi="Times New Roman" w:cs="Times New Roman"/>
+          <w:sz w:val="24"/>
+          <w:szCs w:val="24"/>
+        </w:rPr>
+      </w:pPr>
+      <w:r>
+        <w:rPr>
+          <w:rFonts w:ascii="Times New Roman" w:hAnsi="Times New Roman" w:cs="Times New Roman"/>
+          <w:sz w:val="24"/>
+          <w:szCs w:val="24"/>
+        </w:rPr>
+        <w:t>Determine best predictors for logistic regression</w:t>
+      </w:r>
+    </w:p>
+    <w:p>
+      <w:pPr>
+        <w:pStyle w:val="ListParagraph"/>
+        <w:numPr>
+          <w:ilvl w:val="2"/>
+          <w:numId w:val="1"/>
+        </w:numPr>
+        <w:spacing w:line="480" w:lineRule="auto"/>
+        <w:rPr>
+          <w:rFonts w:ascii="Times New Roman" w:hAnsi="Times New Roman" w:cs="Times New Roman"/>
+          <w:sz w:val="24"/>
+          <w:szCs w:val="24"/>
+        </w:rPr>
+      </w:pPr>
+      <w:r>
+        <w:rPr>
+          <w:rFonts w:ascii="Times New Roman" w:hAnsi="Times New Roman" w:cs="Times New Roman"/>
+          <w:sz w:val="24"/>
+          <w:szCs w:val="24"/>
+        </w:rPr>
+        <w:t>Train the model with the chosen predictors</w:t>
+      </w:r>
+    </w:p>
+    <w:p>
+      <w:pPr>
+        <w:pStyle w:val="ListParagraph"/>
+        <w:numPr>
+          <w:ilvl w:val="2"/>
+          <w:numId w:val="1"/>
+        </w:numPr>
+        <w:spacing w:line="480" w:lineRule="auto"/>
+        <w:rPr>
+          <w:rFonts w:ascii="Times New Roman" w:hAnsi="Times New Roman" w:cs="Times New Roman"/>
+          <w:sz w:val="24"/>
+          <w:szCs w:val="24"/>
+        </w:rPr>
+      </w:pPr>
+      <w:r>
+        <w:rPr>
+          <w:rFonts w:ascii="Times New Roman" w:hAnsi="Times New Roman" w:cs="Times New Roman"/>
+          <w:sz w:val="24"/>
+          <w:szCs w:val="24"/>
+        </w:rPr>
+        <w:t>Predict the responses of the test data set</w:t>
+      </w:r>
+    </w:p>
+    <w:p>
+      <w:pPr>
+        <w:pStyle w:val="ListParagraph"/>
+        <w:numPr>
+          <w:ilvl w:val="2"/>
+          <w:numId w:val="1"/>
+        </w:numPr>
+        <w:spacing w:line="480" w:lineRule="auto"/>
+        <w:rPr>
+          <w:rFonts w:ascii="Times New Roman" w:hAnsi="Times New Roman" w:cs="Times New Roman"/>
+          <w:sz w:val="24"/>
+          <w:szCs w:val="24"/>
+        </w:rPr>
+      </w:pPr>
+      <w:r>
+        <w:rPr>
+          <w:rFonts w:ascii="Times New Roman" w:hAnsi="Times New Roman" w:cs="Times New Roman"/>
+          <w:sz w:val="24"/>
+          <w:szCs w:val="24"/>
+        </w:rPr>
+        <w:t>Create a confusion matrix and calculate the test error rate</w:t>
+      </w:r>
+    </w:p>
+    <w:p>
+      <w:pPr>
+        <w:pStyle w:val="ListParagraph"/>
+        <w:numPr>
+          <w:ilvl w:val="1"/>
+          <w:numId w:val="1"/>
+        </w:numPr>
+        <w:spacing w:line="480" w:lineRule="auto"/>
+        <w:rPr>
+          <w:rFonts w:ascii="Times New Roman" w:hAnsi="Times New Roman" w:cs="Times New Roman"/>
+          <w:sz w:val="24"/>
+          <w:szCs w:val="24"/>
+        </w:rPr>
+      </w:pPr>
+      <w:r>
+        <w:rPr>
+          <w:rFonts w:ascii="Times New Roman" w:hAnsi="Times New Roman" w:cs="Times New Roman"/>
+          <w:sz w:val="24"/>
+          <w:szCs w:val="24"/>
+        </w:rPr>
+        <w:t>LDA/QDA</w:t>
+      </w:r>
+    </w:p>
+    <w:p>
+      <w:pPr>
+        <w:pStyle w:val="ListParagraph"/>
+        <w:numPr>
+          <w:ilvl w:val="2"/>
+          <w:numId w:val="1"/>
+        </w:numPr>
+        <w:spacing w:line="480" w:lineRule="auto"/>
+        <w:rPr>
+          <w:rFonts w:ascii="Times New Roman" w:hAnsi="Times New Roman" w:cs="Times New Roman"/>
+          <w:sz w:val="24"/>
+          <w:szCs w:val="24"/>
+        </w:rPr>
+      </w:pPr>
+      <w:r>
+        <w:rPr>
+          <w:rFonts w:ascii="Times New Roman" w:hAnsi="Times New Roman" w:cs="Times New Roman"/>
+          <w:sz w:val="24"/>
+          <w:szCs w:val="24"/>
+        </w:rPr>
+        <w:t xml:space="preserve">Determine best predictors for </w:t>
+      </w:r>
+      <w:r>
+        <w:rPr>
+          <w:rFonts w:ascii="Times New Roman" w:hAnsi="Times New Roman" w:cs="Times New Roman"/>
+          <w:sz w:val="24"/>
+          <w:szCs w:val="24"/>
+        </w:rPr>
+        <w:t>LDA/QDA</w:t>
+      </w:r>
+    </w:p>
+    <w:p>
+      <w:pPr>
+        <w:pStyle w:val="ListParagraph"/>
+        <w:numPr>
+          <w:ilvl w:val="2"/>
+          <w:numId w:val="1"/>
+        </w:numPr>
+        <w:spacing w:line="480" w:lineRule="auto"/>
+        <w:rPr>
+          <w:rFonts w:ascii="Times New Roman" w:hAnsi="Times New Roman" w:cs="Times New Roman"/>
+          <w:sz w:val="24"/>
+          <w:szCs w:val="24"/>
+        </w:rPr>
+      </w:pPr>
+      <w:r>
+        <w:rPr>
+          <w:rFonts w:ascii="Times New Roman" w:hAnsi="Times New Roman" w:cs="Times New Roman"/>
+          <w:sz w:val="24"/>
+          <w:szCs w:val="24"/>
+        </w:rPr>
+        <w:t>Train the model with the chosen predictors</w:t>
+      </w:r>
+    </w:p>
+    <w:p>
+      <w:pPr>
+        <w:pStyle w:val="ListParagraph"/>
+        <w:numPr>
+          <w:ilvl w:val="2"/>
+          <w:numId w:val="1"/>
+        </w:numPr>
+        <w:spacing w:line="480" w:lineRule="auto"/>
+        <w:rPr>
+          <w:rFonts w:ascii="Times New Roman" w:hAnsi="Times New Roman" w:cs="Times New Roman"/>
+          <w:sz w:val="24"/>
+          <w:szCs w:val="24"/>
+        </w:rPr>
+      </w:pPr>
+      <w:r>
+        <w:rPr>
+          <w:rFonts w:ascii="Times New Roman" w:hAnsi="Times New Roman" w:cs="Times New Roman"/>
+          <w:sz w:val="24"/>
+          <w:szCs w:val="24"/>
+        </w:rPr>
+        <w:t>Predict the responses of the test data set</w:t>
+      </w:r>
+    </w:p>
+    <w:p>
+      <w:pPr>
+        <w:pStyle w:val="ListParagraph"/>
+        <w:numPr>
+          <w:ilvl w:val="2"/>
+          <w:numId w:val="1"/>
+        </w:numPr>
+        <w:spacing w:line="480" w:lineRule="auto"/>
+        <w:rPr>
+          <w:rFonts w:ascii="Times New Roman" w:hAnsi="Times New Roman" w:cs="Times New Roman"/>
+          <w:sz w:val="24"/>
+          <w:szCs w:val="24"/>
+        </w:rPr>
+      </w:pPr>
+      <w:r>
+        <w:rPr>
+          <w:rFonts w:ascii="Times New Roman" w:hAnsi="Times New Roman" w:cs="Times New Roman"/>
+          <w:sz w:val="24"/>
+          <w:szCs w:val="24"/>
+        </w:rPr>
+        <w:t>Create a confusion matrix</w:t>
+      </w:r>
+      <w:r>
+        <w:rPr>
+          <w:rFonts w:ascii="Times New Roman" w:hAnsi="Times New Roman" w:cs="Times New Roman"/>
+          <w:sz w:val="24"/>
+          <w:szCs w:val="24"/>
+        </w:rPr>
+        <w:t xml:space="preserve"> for LDA and QDA</w:t>
+      </w:r>
+      <w:r>
+        <w:rPr>
+          <w:rFonts w:ascii="Times New Roman" w:hAnsi="Times New Roman" w:cs="Times New Roman"/>
+          <w:sz w:val="24"/>
+          <w:szCs w:val="24"/>
+        </w:rPr>
+        <w:t xml:space="preserve"> and calculate the test error rate</w:t>
+      </w:r>
+      <w:r>
+        <w:rPr>
+          <w:rFonts w:ascii="Times New Roman" w:hAnsi="Times New Roman" w:cs="Times New Roman"/>
+          <w:sz w:val="24"/>
+          <w:szCs w:val="24"/>
+        </w:rPr>
+        <w:t>s of each. Comment on which is better and what that says about the decision boundary.</w:t>
+      </w:r>
+    </w:p>
+    <w:p>
+      <w:pPr>
+        <w:pStyle w:val="ListParagraph"/>
+        <w:numPr>
+          <w:ilvl w:val="1"/>
+          <w:numId w:val="1"/>
+        </w:numPr>
+        <w:spacing w:line="480" w:lineRule="auto"/>
+        <w:rPr>
+          <w:rFonts w:ascii="Times New Roman" w:hAnsi="Times New Roman" w:cs="Times New Roman"/>
+          <w:sz w:val="24"/>
+          <w:szCs w:val="24"/>
+        </w:rPr>
+      </w:pPr>
+      <w:r>
+        <w:rPr>
+          <w:rFonts w:ascii="Times New Roman" w:hAnsi="Times New Roman" w:cs="Times New Roman"/>
+          <w:sz w:val="24"/>
+          <w:szCs w:val="24"/>
+        </w:rPr>
+        <w:lastRenderedPageBreak/>
+        <w:t xml:space="preserve">Naïve </w:t>
+      </w:r>
+      <w:r>
+        <w:rPr>
+          <w:rFonts w:ascii="Times New Roman" w:hAnsi="Times New Roman" w:cs="Times New Roman"/>
+          <w:sz w:val="24"/>
+          <w:szCs w:val="24"/>
+        </w:rPr>
+        <w:t>Bayes</w:t>
+      </w:r>
+    </w:p>
+    <w:p>
+      <w:pPr>
+        <w:pStyle w:val="ListParagraph"/>
+        <w:numPr>
+          <w:ilvl w:val="2"/>
+          <w:numId w:val="1"/>
+        </w:numPr>
+        <w:spacing w:line="480" w:lineRule="auto"/>
+        <w:rPr>
+          <w:rFonts w:ascii="Times New Roman" w:hAnsi="Times New Roman" w:cs="Times New Roman"/>
+          <w:sz w:val="24"/>
+          <w:szCs w:val="24"/>
+        </w:rPr>
+      </w:pPr>
+      <w:r>
+        <w:rPr>
+          <w:rFonts w:ascii="Times New Roman" w:hAnsi="Times New Roman" w:cs="Times New Roman"/>
+          <w:sz w:val="24"/>
+          <w:szCs w:val="24"/>
+        </w:rPr>
+        <w:t xml:space="preserve">Determine best predictors for </w:t>
+      </w:r>
+      <w:r>
+        <w:rPr>
+          <w:rFonts w:ascii="Times New Roman" w:hAnsi="Times New Roman" w:cs="Times New Roman"/>
+          <w:sz w:val="24"/>
+          <w:szCs w:val="24"/>
+        </w:rPr>
+        <w:t>naïve Bayes</w:t>
+      </w:r>
+    </w:p>
+    <w:p>
+      <w:pPr>
+        <w:pStyle w:val="ListParagraph"/>
+        <w:numPr>
+          <w:ilvl w:val="2"/>
+          <w:numId w:val="1"/>
+        </w:numPr>
+        <w:spacing w:line="480" w:lineRule="auto"/>
+        <w:rPr>
+          <w:rFonts w:ascii="Times New Roman" w:hAnsi="Times New Roman" w:cs="Times New Roman"/>
+          <w:sz w:val="24"/>
+          <w:szCs w:val="24"/>
+        </w:rPr>
+      </w:pPr>
+      <w:r>
+        <w:rPr>
+          <w:rFonts w:ascii="Times New Roman" w:hAnsi="Times New Roman" w:cs="Times New Roman"/>
+          <w:sz w:val="24"/>
+          <w:szCs w:val="24"/>
+        </w:rPr>
+        <w:t>Train the model with the chosen predictors</w:t>
+      </w:r>
+    </w:p>
+    <w:p>
+      <w:pPr>
+        <w:pStyle w:val="ListParagraph"/>
+        <w:numPr>
+          <w:ilvl w:val="2"/>
+          <w:numId w:val="1"/>
+        </w:numPr>
+        <w:spacing w:line="480" w:lineRule="auto"/>
+        <w:rPr>
+          <w:rFonts w:ascii="Times New Roman" w:hAnsi="Times New Roman" w:cs="Times New Roman"/>
+          <w:sz w:val="24"/>
+          <w:szCs w:val="24"/>
+        </w:rPr>
+      </w:pPr>
+      <w:r>
+        <w:rPr>
+          <w:rFonts w:ascii="Times New Roman" w:hAnsi="Times New Roman" w:cs="Times New Roman"/>
+          <w:sz w:val="24"/>
+          <w:szCs w:val="24"/>
+        </w:rPr>
+        <w:t>Predict the responses of the test data set</w:t>
+      </w:r>
+    </w:p>
+    <w:p>
+      <w:pPr>
+        <w:pStyle w:val="ListParagraph"/>
+        <w:numPr>
+          <w:ilvl w:val="2"/>
+          <w:numId w:val="1"/>
+        </w:numPr>
+        <w:spacing w:line="480" w:lineRule="auto"/>
+        <w:rPr>
+          <w:rFonts w:ascii="Times New Roman" w:hAnsi="Times New Roman" w:cs="Times New Roman"/>
+          <w:sz w:val="24"/>
+          <w:szCs w:val="24"/>
+        </w:rPr>
+      </w:pPr>
+      <w:r>
+        <w:rPr>
+          <w:rFonts w:ascii="Times New Roman" w:hAnsi="Times New Roman" w:cs="Times New Roman"/>
+          <w:sz w:val="24"/>
+          <w:szCs w:val="24"/>
+        </w:rPr>
+        <w:t>Create a confusion matrix and calculate the test error rate</w:t>
+      </w:r>
+    </w:p>
+    <w:p>
+      <w:pPr>
+        <w:pStyle w:val="ListParagraph"/>
+        <w:numPr>
+          <w:ilvl w:val="1"/>
+          <w:numId w:val="1"/>
+        </w:numPr>
+        <w:spacing w:line="480" w:lineRule="auto"/>
+        <w:rPr>
+          <w:rFonts w:ascii="Times New Roman" w:hAnsi="Times New Roman" w:cs="Times New Roman"/>
+          <w:sz w:val="24"/>
+          <w:szCs w:val="24"/>
+        </w:rPr>
+      </w:pPr>
+      <w:r>
+        <w:rPr>
+          <w:rFonts w:ascii="Times New Roman" w:hAnsi="Times New Roman" w:cs="Times New Roman"/>
+          <w:sz w:val="24"/>
+          <w:szCs w:val="24"/>
+        </w:rPr>
+        <w:t>KNN</w:t>
+      </w:r>
+    </w:p>
+    <w:p>
+      <w:pPr>
+        <w:pStyle w:val="ListParagraph"/>
+        <w:numPr>
+          <w:ilvl w:val="2"/>
+          <w:numId w:val="1"/>
+        </w:numPr>
+        <w:spacing w:line="480" w:lineRule="auto"/>
+        <w:rPr>
+          <w:rFonts w:ascii="Times New Roman" w:hAnsi="Times New Roman" w:cs="Times New Roman"/>
+          <w:sz w:val="24"/>
+          <w:szCs w:val="24"/>
+        </w:rPr>
+      </w:pPr>
+      <w:r>
+        <w:rPr>
+          <w:rFonts w:ascii="Times New Roman" w:hAnsi="Times New Roman" w:cs="Times New Roman"/>
+          <w:sz w:val="24"/>
+          <w:szCs w:val="24"/>
+        </w:rPr>
+        <w:t>Using the training data set, predict the responses for the test data set when k = 1.</w:t>
+      </w:r>
+    </w:p>
+    <w:p>
+      <w:pPr>
+        <w:pStyle w:val="ListParagraph"/>
+        <w:numPr>
+          <w:ilvl w:val="2"/>
+          <w:numId w:val="1"/>
+        </w:numPr>
+        <w:spacing w:line="480" w:lineRule="auto"/>
+        <w:rPr>
+          <w:rFonts w:ascii="Times New Roman" w:hAnsi="Times New Roman" w:cs="Times New Roman"/>
+          <w:sz w:val="24"/>
+          <w:szCs w:val="24"/>
+        </w:rPr>
+      </w:pPr>
+      <w:r>
+        <w:rPr>
+          <w:rFonts w:ascii="Times New Roman" w:hAnsi="Times New Roman" w:cs="Times New Roman"/>
+          <w:sz w:val="24"/>
+          <w:szCs w:val="24"/>
+        </w:rPr>
+        <w:t>Create the confusion matrix and calculate the test error rate.</w:t>
+      </w:r>
+    </w:p>
+    <w:p>
+      <w:pPr>
+        <w:pStyle w:val="ListParagraph"/>
+        <w:numPr>
+          <w:ilvl w:val="2"/>
+          <w:numId w:val="1"/>
+        </w:numPr>
+        <w:spacing w:line="480" w:lineRule="auto"/>
+        <w:rPr>
+          <w:rFonts w:ascii="Times New Roman" w:hAnsi="Times New Roman" w:cs="Times New Roman"/>
+          <w:sz w:val="24"/>
+          <w:szCs w:val="24"/>
+        </w:rPr>
+      </w:pPr>
+      <w:r>
+        <w:rPr>
+          <w:rFonts w:ascii="Times New Roman" w:hAnsi="Times New Roman" w:cs="Times New Roman"/>
+          <w:sz w:val="24"/>
+          <w:szCs w:val="24"/>
+        </w:rPr>
+        <w:t>Repeat steps i and ii with each value of k between 2 and 10.</w:t>
+      </w:r>
+    </w:p>
+    <w:p>
+      <w:pPr>
+        <w:pStyle w:val="ListParagraph"/>
+        <w:numPr>
+          <w:ilvl w:val="2"/>
+          <w:numId w:val="1"/>
+        </w:numPr>
+        <w:spacing w:line="480" w:lineRule="auto"/>
+        <w:rPr>
+          <w:rFonts w:ascii="Times New Roman" w:hAnsi="Times New Roman" w:cs="Times New Roman"/>
+          <w:sz w:val="24"/>
+          <w:szCs w:val="24"/>
+        </w:rPr>
+      </w:pPr>
+      <w:r>
+        <w:rPr>
+          <w:rFonts w:ascii="Times New Roman" w:hAnsi="Times New Roman" w:cs="Times New Roman"/>
+          <w:sz w:val="24"/>
+          <w:szCs w:val="24"/>
+        </w:rPr>
+        <w:t>Plot the test error rates for all the different values of k. Decide which value of k is the best and comment on what that means.</w:t>
+      </w:r>
+    </w:p>
     <w:sectPr>
       <w:pgSz w:w="12240" w:h="15840"/>
       <w:pgMar w:top="1440" w:right="1440" w:bottom="1440" w:left="1440" w:header="720" w:footer="720" w:gutter="0"/>
@@ -11,6 +1102,103 @@
     </w:sectPr>
   </w:body>
 </w:document>
+</file>
+
+<file path=word/numbering.xml><?xml version="1.0" encoding="utf-8"?>
+<w:numbering xmlns:wpc="http://schemas.microsoft.com/office/word/2010/wordprocessingCanvas" xmlns:cx="http://schemas.microsoft.com/office/drawing/2014/chartex" xmlns:cx1="http://schemas.microsoft.com/office/drawing/2015/9/8/chartex" xmlns:cx2="http://schemas.microsoft.com/office/drawing/2015/10/21/chartex" xmlns:cx3="http://schemas.microsoft.com/office/drawing/2016/5/9/chartex" xmlns:cx4="http://schemas.microsoft.com/office/drawing/2016/5/10/chartex" xmlns:cx5="http://schemas.microsoft.com/office/drawing/2016/5/11/chartex" xmlns:cx6="http://schemas.microsoft.com/office/drawing/2016/5/12/chartex" xmlns:cx7="http://schemas.microsoft.com/office/drawing/2016/5/13/chartex" xmlns:cx8="http://schemas.microsoft.com/office/drawing/2016/5/14/chartex" xmlns:mc="http://schemas.openxmlformats.org/markup-compatibility/2006" xmlns:aink="http://schemas.microsoft.com/office/drawing/2016/ink" xmlns:am3d="http://schemas.microsoft.com/office/drawing/2017/model3d" xmlns:o="urn:schemas-microsoft-com:office:office" xmlns:oel="http://schemas.microsoft.com/office/2019/extlst" xmlns:r="http://schemas.openxmlformats.org/officeDocument/2006/relationships" xmlns:m="http://schemas.openxmlformats.org/officeDocument/2006/math" xmlns:v="urn:schemas-microsoft-com:vml" xmlns:wp14="http://schemas.microsoft.com/office/word/2010/wordprocessingDrawing" xmlns:wp="http://schemas.openxmlformats.org/drawingml/2006/wordprocessingDrawing" xmlns:w10="urn:schemas-microsoft-com:office:word" xmlns:w="http://schemas.openxmlformats.org/wordprocessingml/2006/main" xmlns:w14="http://schemas.microsoft.com/office/word/2010/wordml" xmlns:w15="http://schemas.microsoft.com/office/word/2012/wordml" xmlns:w16cex="http://schemas.microsoft.com/office/word/2018/wordml/cex" xmlns:w16cid="http://schemas.microsoft.com/office/word/2016/wordml/cid" xmlns:w16="http://schemas.microsoft.com/office/word/2018/wordml" xmlns:w16sdtdh="http://schemas.microsoft.com/office/word/2020/wordml/sdtdatahash" xmlns:w16se="http://schemas.microsoft.com/office/word/2015/wordml/symex" xmlns:wpg="http://schemas.microsoft.com/office/word/2010/wordprocessingGroup" xmlns:wpi="http://schemas.microsoft.com/office/word/2010/wordprocessingInk" xmlns:wne="http://schemas.microsoft.com/office/word/2006/wordml" xmlns:wps="http://schemas.microsoft.com/office/word/2010/wordprocessingShape" mc:Ignorable="w14 w15 w16se w16cid w16 w16cex w16sdtdh wp14">
+  <w:abstractNum w:abstractNumId="0" w15:restartNumberingAfterBreak="0">
+    <w:nsid w:val="2E7B527D"/>
+    <w:multiLevelType w:val="hybridMultilevel"/>
+    <w:tmpl w:val="06786EE0"/>
+    <w:lvl w:ilvl="0" w:tplc="B66E255E">
+      <w:start w:val="1"/>
+      <w:numFmt w:val="upperRoman"/>
+      <w:lvlText w:val="%1."/>
+      <w:lvlJc w:val="left"/>
+      <w:pPr>
+        <w:ind w:left="1080" w:hanging="720"/>
+      </w:pPr>
+      <w:rPr>
+        <w:rFonts w:hint="default"/>
+      </w:rPr>
+    </w:lvl>
+    <w:lvl w:ilvl="1" w:tplc="04090019">
+      <w:start w:val="1"/>
+      <w:numFmt w:val="lowerLetter"/>
+      <w:lvlText w:val="%2."/>
+      <w:lvlJc w:val="left"/>
+      <w:pPr>
+        <w:ind w:left="1440" w:hanging="360"/>
+      </w:pPr>
+    </w:lvl>
+    <w:lvl w:ilvl="2" w:tplc="0409001B">
+      <w:start w:val="1"/>
+      <w:numFmt w:val="lowerRoman"/>
+      <w:lvlText w:val="%3."/>
+      <w:lvlJc w:val="right"/>
+      <w:pPr>
+        <w:ind w:left="2160" w:hanging="180"/>
+      </w:pPr>
+    </w:lvl>
+    <w:lvl w:ilvl="3" w:tplc="0409000F" w:tentative="1">
+      <w:start w:val="1"/>
+      <w:numFmt w:val="decimal"/>
+      <w:lvlText w:val="%4."/>
+      <w:lvlJc w:val="left"/>
+      <w:pPr>
+        <w:ind w:left="2880" w:hanging="360"/>
+      </w:pPr>
+    </w:lvl>
+    <w:lvl w:ilvl="4" w:tplc="04090019" w:tentative="1">
+      <w:start w:val="1"/>
+      <w:numFmt w:val="lowerLetter"/>
+      <w:lvlText w:val="%5."/>
+      <w:lvlJc w:val="left"/>
+      <w:pPr>
+        <w:ind w:left="3600" w:hanging="360"/>
+      </w:pPr>
+    </w:lvl>
+    <w:lvl w:ilvl="5" w:tplc="0409001B" w:tentative="1">
+      <w:start w:val="1"/>
+      <w:numFmt w:val="lowerRoman"/>
+      <w:lvlText w:val="%6."/>
+      <w:lvlJc w:val="right"/>
+      <w:pPr>
+        <w:ind w:left="4320" w:hanging="180"/>
+      </w:pPr>
+    </w:lvl>
+    <w:lvl w:ilvl="6" w:tplc="0409000F" w:tentative="1">
+      <w:start w:val="1"/>
+      <w:numFmt w:val="decimal"/>
+      <w:lvlText w:val="%7."/>
+      <w:lvlJc w:val="left"/>
+      <w:pPr>
+        <w:ind w:left="5040" w:hanging="360"/>
+      </w:pPr>
+    </w:lvl>
+    <w:lvl w:ilvl="7" w:tplc="04090019" w:tentative="1">
+      <w:start w:val="1"/>
+      <w:numFmt w:val="lowerLetter"/>
+      <w:lvlText w:val="%8."/>
+      <w:lvlJc w:val="left"/>
+      <w:pPr>
+        <w:ind w:left="5760" w:hanging="360"/>
+      </w:pPr>
+    </w:lvl>
+    <w:lvl w:ilvl="8" w:tplc="0409001B" w:tentative="1">
+      <w:start w:val="1"/>
+      <w:numFmt w:val="lowerRoman"/>
+      <w:lvlText w:val="%9."/>
+      <w:lvlJc w:val="right"/>
+      <w:pPr>
+        <w:ind w:left="6480" w:hanging="180"/>
+      </w:pPr>
+    </w:lvl>
+  </w:abstractNum>
+  <w:num w:numId="1" w16cid:durableId="2068841941">
+    <w:abstractNumId w:val="0"/>
+  </w:num>
+</w:numbering>
 </file>
 
 <file path=word/styles.xml><?xml version="1.0" encoding="utf-8"?>
@@ -441,6 +1629,17 @@
     <w:semiHidden/>
     <w:unhideWhenUsed/>
   </w:style>
+  <w:style w:type="paragraph" w:styleId="ListParagraph">
+    <w:name w:val="List Paragraph"/>
+    <w:basedOn w:val="Normal"/>
+    <w:uiPriority w:val="34"/>
+    <w:qFormat/>
+    <w:rsid w:val="00564B4F"/>
+    <w:pPr>
+      <w:ind w:left="720"/>
+      <w:contextualSpacing/>
+    </w:pPr>
+  </w:style>
 </w:styles>
 </file>
 

</xml_diff>